<commit_message>
Borrador orden del manual
</commit_message>
<xml_diff>
--- a/Manual de Usuario Final.docx
+++ b/Manual de Usuario Final.docx
@@ -10,12 +10,14 @@
           <w:docPartUnique/>
         </w:docPartObj>
       </w:sdtPr>
+      <w:sdtEndPr/>
       <w:sdtContent>
         <w:p/>
         <w:p>
           <w:r>
             <w:rPr>
               <w:noProof/>
+              <w:lang w:eastAsia="es-CO"/>
             </w:rPr>
             <mc:AlternateContent>
               <mc:Choice Requires="wpg">
@@ -154,6 +156,7 @@
                                       <w:dataBinding w:prefixMappings="xmlns:ns0='http://schemas.openxmlformats.org/package/2006/metadata/core-properties' xmlns:ns1='http://purl.org/dc/elements/1.1/'" w:xpath="/ns0:coreProperties[1]/ns1:title[1]" w:storeItemID="{6C3C8BC8-F283-45AE-878A-BAB7291924A1}"/>
                                       <w:text/>
                                     </w:sdtPr>
+                                    <w:sdtEndPr/>
                                     <w:sdtContent>
                                       <w:p>
                                         <w:pPr>
@@ -188,6 +191,7 @@
                                       <w:dataBinding w:prefixMappings="xmlns:ns0='http://schemas.openxmlformats.org/package/2006/metadata/core-properties' xmlns:ns1='http://purl.org/dc/elements/1.1/'" w:xpath="/ns0:coreProperties[1]/ns1:subject[1]" w:storeItemID="{6C3C8BC8-F283-45AE-878A-BAB7291924A1}"/>
                                       <w:text/>
                                     </w:sdtPr>
+                                    <w:sdtEndPr/>
                                     <w:sdtContent>
                                       <w:p>
                                         <w:pPr>
@@ -228,6 +232,7 @@
                                       <w:dataBinding w:prefixMappings="xmlns:ns0='http://schemas.microsoft.com/office/2006/coverPageProps'" w:xpath="/ns0:CoverPageProperties[1]/ns0:Abstract[1]" w:storeItemID="{55AF091B-3C7A-41E3-B477-F2FDAA23CFDA}"/>
                                       <w:text/>
                                     </w:sdtPr>
+                                    <w:sdtEndPr/>
                                     <w:sdtContent>
                                       <w:p>
                                         <w:pPr>
@@ -592,6 +597,7 @@
                                         <w:calendar w:val="gregorian"/>
                                       </w:date>
                                     </w:sdtPr>
+                                    <w:sdtEndPr/>
                                     <w:sdtContent>
                                       <w:p>
                                         <w:pPr>
@@ -830,6 +836,7 @@
                                       <w:dataBinding w:prefixMappings="xmlns:ns0='http://schemas.openxmlformats.org/package/2006/metadata/core-properties' xmlns:ns1='http://purl.org/dc/elements/1.1/'" w:xpath="/ns0:coreProperties[1]/ns1:creator[1]" w:storeItemID="{6C3C8BC8-F283-45AE-878A-BAB7291924A1}"/>
                                       <w:text/>
                                     </w:sdtPr>
+                                    <w:sdtEndPr/>
                                     <w:sdtContent>
                                       <w:p>
                                         <w:pPr>
@@ -866,6 +873,7 @@
                                         <w:dataBinding w:prefixMappings="xmlns:ns0='http://schemas.openxmlformats.org/officeDocument/2006/extended-properties'" w:xpath="/ns0:Properties[1]/ns0:Company[1]" w:storeItemID="{6668398D-A668-4E3E-A5EB-62B293D839F1}"/>
                                         <w:text/>
                                       </w:sdtPr>
+                                      <w:sdtEndPr/>
                                       <w:sdtContent>
                                         <w:r>
                                           <w:rPr>
@@ -1516,8 +1524,183 @@
       <w:r>
         <w:t>Eliminar Aulas</w:t>
       </w:r>
+    </w:p>
+    <w:p/>
+    <w:p/>
+    <w:p/>
+    <w:p>
+      <w:r>
+        <w:lastRenderedPageBreak/>
+        <w:t>TERCERA ETAPA</w:t>
+      </w:r>
+    </w:p>
+    <w:p>
+      <w:pPr>
+        <w:pStyle w:val="Prrafodelista"/>
+        <w:numPr>
+          <w:ilvl w:val="0"/>
+          <w:numId w:val="1"/>
+        </w:numPr>
+      </w:pPr>
+      <w:r>
+        <w:t>Para finalizar con la configuración de los parámetros del horario, realizamos la tercera y última etapa que consta de la configuración de las clases.</w:t>
+      </w:r>
+    </w:p>
+    <w:p>
+      <w:pPr>
+        <w:pStyle w:val="Prrafodelista"/>
+        <w:numPr>
+          <w:ilvl w:val="1"/>
+          <w:numId w:val="1"/>
+        </w:numPr>
+      </w:pPr>
+      <w:r>
+        <w:t>Editar configuración de clase</w:t>
+      </w:r>
+    </w:p>
+    <w:p>
+      <w:pPr>
+        <w:pStyle w:val="Prrafodelista"/>
+        <w:numPr>
+          <w:ilvl w:val="1"/>
+          <w:numId w:val="1"/>
+        </w:numPr>
+      </w:pPr>
+      <w:r>
+        <w:t>Eliminar configuración de clase</w:t>
+      </w:r>
+    </w:p>
+    <w:p>
+      <w:r>
+        <w:t>GENERAR LA SOLUCIÓN</w:t>
+      </w:r>
+    </w:p>
+    <w:p>
+      <w:pPr>
+        <w:pStyle w:val="Prrafodelista"/>
+        <w:numPr>
+          <w:ilvl w:val="0"/>
+          <w:numId w:val="1"/>
+        </w:numPr>
+      </w:pPr>
+      <w:r>
+        <w:t>A de la generación del horario  deben configurarse una serie de parámetros para el funcionamiento del algoritmo.</w:t>
+      </w:r>
+    </w:p>
+    <w:p>
+      <w:pPr>
+        <w:pStyle w:val="Prrafodelista"/>
+        <w:numPr>
+          <w:ilvl w:val="1"/>
+          <w:numId w:val="1"/>
+        </w:numPr>
+      </w:pPr>
+      <w:r>
+        <w:t>Número de iteraciones máximas</w:t>
+      </w:r>
+    </w:p>
+    <w:p>
+      <w:pPr>
+        <w:pStyle w:val="Prrafodelista"/>
+        <w:numPr>
+          <w:ilvl w:val="1"/>
+          <w:numId w:val="1"/>
+        </w:numPr>
+      </w:pPr>
+      <w:r>
+        <w:t>Cantidad de Individuos</w:t>
+      </w:r>
+    </w:p>
+    <w:p>
+      <w:pPr>
+        <w:pStyle w:val="Prrafodelista"/>
+        <w:numPr>
+          <w:ilvl w:val="1"/>
+          <w:numId w:val="1"/>
+        </w:numPr>
+      </w:pPr>
+      <w:r>
+        <w:t>Probabilidad de cruce</w:t>
+      </w:r>
+    </w:p>
+    <w:p>
+      <w:pPr>
+        <w:pStyle w:val="Prrafodelista"/>
+        <w:numPr>
+          <w:ilvl w:val="1"/>
+          <w:numId w:val="1"/>
+        </w:numPr>
+      </w:pPr>
+      <w:r>
+        <w:t>Probabilidad de mutación</w:t>
+      </w:r>
+    </w:p>
+    <w:p>
+      <w:pPr>
+        <w:pStyle w:val="Prrafodelista"/>
+        <w:numPr>
+          <w:ilvl w:val="0"/>
+          <w:numId w:val="1"/>
+        </w:numPr>
+      </w:pPr>
+      <w:r>
+        <w:t>Teniendo configurados correctamente los anteriores parámetros del algoritmo y tener al 100% la configuración de los parámetros del horario, se procede a la generación del horario final.</w:t>
+      </w:r>
+    </w:p>
+    <w:p>
+      <w:pPr>
+        <w:pStyle w:val="Prrafodelista"/>
+        <w:numPr>
+          <w:ilvl w:val="0"/>
+          <w:numId w:val="1"/>
+        </w:numPr>
+      </w:pPr>
+      <w:r>
+        <w:t>Guardar soluciones obtenidas.</w:t>
+      </w:r>
       <w:bookmarkStart w:id="0" w:name="_GoBack"/>
       <w:bookmarkEnd w:id="0"/>
+    </w:p>
+    <w:p>
+      <w:r>
+        <w:t>VISUALIZACIÓN DEL HORARIO FINAL</w:t>
+      </w:r>
+    </w:p>
+    <w:p>
+      <w:pPr>
+        <w:pStyle w:val="Prrafodelista"/>
+        <w:numPr>
+          <w:ilvl w:val="0"/>
+          <w:numId w:val="1"/>
+        </w:numPr>
+      </w:pPr>
+      <w:r>
+        <w:t>Inicialmente pueden observarse todas las soluciones que fueron almacenadas en la base de datos.</w:t>
+      </w:r>
+    </w:p>
+    <w:p>
+      <w:pPr>
+        <w:pStyle w:val="Prrafodelista"/>
+        <w:numPr>
+          <w:ilvl w:val="0"/>
+          <w:numId w:val="1"/>
+        </w:numPr>
+      </w:pPr>
+      <w:r>
+        <w:t>Para ver cada una de las soluciones, basta con seleccionar una de ellas y mostrar el horario completo, también puede verse la información del horario por cada profesor.</w:t>
+      </w:r>
+    </w:p>
+    <w:p>
+      <w:pPr>
+        <w:pStyle w:val="Prrafodelista"/>
+        <w:numPr>
+          <w:ilvl w:val="0"/>
+          <w:numId w:val="1"/>
+        </w:numPr>
+      </w:pPr>
+      <w:r>
+        <w:t>Para ver los reportes del horario obtenido, puede ingresar mediante la opción reportes y seleccionar que tipo de reporte quiere ver.</w:t>
+      </w:r>
     </w:p>
     <w:sectPr>
       <w:headerReference w:type="default" r:id="rId9"/>
@@ -1610,7 +1793,7 @@
         <w:noProof/>
         <w:lang w:val="es-ES"/>
       </w:rPr>
-      <w:t>1</w:t>
+      <w:t>2</w:t>
     </w:r>
     <w:r>
       <w:rPr>
@@ -1669,6 +1852,7 @@
       <w:dataBinding w:prefixMappings="xmlns:ns0='http://schemas.openxmlformats.org/package/2006/metadata/core-properties' xmlns:ns1='http://purl.org/dc/elements/1.1/'" w:xpath="/ns0:coreProperties[1]/ns1:title[1]" w:storeItemID="{6C3C8BC8-F283-45AE-878A-BAB7291924A1}"/>
       <w:text/>
     </w:sdtPr>
+    <w:sdtEndPr/>
     <w:sdtContent>
       <w:p>
         <w:pPr>
@@ -2432,42 +2616,7 @@
 </file>
 
 <file path=word/glossary/document.xml><?xml version="1.0" encoding="utf-8"?>
-<w:glossaryDocument xmlns:wpc="http://schemas.microsoft.com/office/word/2010/wordprocessingCanvas" xmlns:mc="http://schemas.openxmlformats.org/markup-compatibility/2006" xmlns:o="urn:schemas-microsoft-com:office:office" xmlns:r="http://schemas.openxmlformats.org/officeDocument/2006/relationships" xmlns:m="http://schemas.openxmlformats.org/officeDocument/2006/math" xmlns:v="urn:schemas-microsoft-com:vml" xmlns:wp14="http://schemas.microsoft.com/office/word/2010/wordprocessingDrawing" xmlns:wp="http://schemas.openxmlformats.org/drawingml/2006/wordprocessingDrawing" xmlns:w10="urn:schemas-microsoft-com:office:word" xmlns:w="http://schemas.openxmlformats.org/wordprocessingml/2006/main" xmlns:w14="http://schemas.microsoft.com/office/word/2010/wordml" xmlns:wpg="http://schemas.microsoft.com/office/word/2010/wordprocessingGroup" xmlns:wpi="http://schemas.microsoft.com/office/word/2010/wordprocessingInk" xmlns:wne="http://schemas.microsoft.com/office/word/2006/wordml" xmlns:wps="http://schemas.microsoft.com/office/word/2010/wordprocessingShape" mc:Ignorable="w14 wp14">
-  <w:docParts>
-    <w:docPart>
-      <w:docPartPr>
-        <w:name w:val="9205FF5CA9FC4D46873EC04181E53A9F"/>
-        <w:category>
-          <w:name w:val="General"/>
-          <w:gallery w:val="placeholder"/>
-        </w:category>
-        <w:types>
-          <w:type w:val="bbPlcHdr"/>
-        </w:types>
-        <w:behaviors>
-          <w:behavior w:val="content"/>
-        </w:behaviors>
-        <w:guid w:val="{A1E15DA3-66F2-4DBA-B6DB-1D299B7A83AB}"/>
-      </w:docPartPr>
-      <w:docPartBody>
-        <w:p>
-          <w:pPr>
-            <w:pStyle w:val="9205FF5CA9FC4D46873EC04181E53A9F"/>
-          </w:pPr>
-          <w:r>
-            <w:rPr>
-              <w:rFonts w:asciiTheme="majorHAnsi" w:eastAsiaTheme="majorEastAsia" w:hAnsiTheme="majorHAnsi" w:cstheme="majorBidi"/>
-              <w:sz w:val="32"/>
-              <w:szCs w:val="32"/>
-              <w:lang w:val="es-ES"/>
-            </w:rPr>
-            <w:t>[Escriba el título del documento]</w:t>
-          </w:r>
-        </w:p>
-      </w:docPartBody>
-    </w:docPart>
-  </w:docParts>
-</w:glossaryDocument>
+<w:glossaryDocument xmlns:wpc="http://schemas.microsoft.com/office/word/2010/wordprocessingCanvas" xmlns:mc="http://schemas.openxmlformats.org/markup-compatibility/2006" xmlns:o="urn:schemas-microsoft-com:office:office" xmlns:r="http://schemas.openxmlformats.org/officeDocument/2006/relationships" xmlns:m="http://schemas.openxmlformats.org/officeDocument/2006/math" xmlns:v="urn:schemas-microsoft-com:vml" xmlns:wp14="http://schemas.microsoft.com/office/word/2010/wordprocessingDrawing" xmlns:wp="http://schemas.openxmlformats.org/drawingml/2006/wordprocessingDrawing" xmlns:w10="urn:schemas-microsoft-com:office:word" xmlns:w="http://schemas.openxmlformats.org/wordprocessingml/2006/main" xmlns:w14="http://schemas.microsoft.com/office/word/2010/wordml" xmlns:wpg="http://schemas.microsoft.com/office/word/2010/wordprocessingGroup" xmlns:wpi="http://schemas.microsoft.com/office/word/2010/wordprocessingInk" xmlns:wne="http://schemas.microsoft.com/office/word/2006/wordml" xmlns:wps="http://schemas.microsoft.com/office/word/2010/wordprocessingShape" mc:Ignorable="w14 wp14"/>
 </file>
 
 <file path=word/glossary/fontTable.xml><?xml version="1.0" encoding="utf-8"?>
@@ -2490,8 +2639,9 @@
     <w:panose1 w:val="020B0604030504040204"/>
     <w:charset w:val="00"/>
     <w:family w:val="swiss"/>
+    <w:notTrueType/>
     <w:pitch w:val="variable"/>
-    <w:sig w:usb0="E1002EFF" w:usb1="C000605B" w:usb2="00000029" w:usb3="00000000" w:csb0="000101FF" w:csb1="00000000"/>
+    <w:sig w:usb0="00000003" w:usb1="00000000" w:usb2="00000000" w:usb3="00000000" w:csb0="00000001" w:csb1="00000000"/>
   </w:font>
   <w:font w:name="Cambria">
     <w:panose1 w:val="02040503050406030204"/>
@@ -2518,8 +2668,10 @@
   </w:compat>
   <w:rsids>
     <w:rsidRoot w:val="004A5E0B"/>
+    <w:rsid w:val="0036247F"/>
     <w:rsid w:val="004A5E0B"/>
     <w:rsid w:val="00AC38AA"/>
+    <w:rsid w:val="00BE5AD8"/>
   </w:rsids>
   <m:mathPr>
     <m:mathFont m:val="Cambria Math"/>

</xml_diff>